<commit_message>
correction  mineur rapport + mise en page
</commit_message>
<xml_diff>
--- a/rapport/choix techno.docx
+++ b/rapport/choix techno.docx
@@ -1,6 +1,6 @@
 
 <file path=word/document.xml><?xml version="1.0" encoding="utf-8"?>
-<w:document xmlns:wpc="http://schemas.microsoft.com/office/word/2010/wordprocessingCanvas" xmlns:mo="http://schemas.microsoft.com/office/mac/office/2008/main" xmlns:mc="http://schemas.openxmlformats.org/markup-compatibility/2006" xmlns:mv="urn:schemas-microsoft-com:mac:vml" xmlns:o="urn:schemas-microsoft-com:office:office" xmlns:r="http://schemas.openxmlformats.org/officeDocument/2006/relationships" xmlns:m="http://schemas.openxmlformats.org/officeDocument/2006/math" xmlns:v="urn:schemas-microsoft-com:vml" xmlns:wp14="http://schemas.microsoft.com/office/word/2010/wordprocessingDrawing" xmlns:wp="http://schemas.openxmlformats.org/drawingml/2006/wordprocessingDrawing" xmlns:w10="urn:schemas-microsoft-com:office:word" xmlns:w="http://schemas.openxmlformats.org/wordprocessingml/2006/main" xmlns:w14="http://schemas.microsoft.com/office/word/2010/wordml" xmlns:w15="http://schemas.microsoft.com/office/word/2012/wordml" xmlns:wpg="http://schemas.microsoft.com/office/word/2010/wordprocessingGroup" xmlns:wpi="http://schemas.microsoft.com/office/word/2010/wordprocessingInk" xmlns:wne="http://schemas.microsoft.com/office/word/2006/wordml" xmlns:wps="http://schemas.microsoft.com/office/word/2010/wordprocessingShape" mc:Ignorable="w14 w15 wp14">
+<w:document xmlns:wpc="http://schemas.microsoft.com/office/word/2010/wordprocessingCanvas" xmlns:cx="http://schemas.microsoft.com/office/drawing/2014/chartex" xmlns:cx1="http://schemas.microsoft.com/office/drawing/2015/9/8/chartex" xmlns:cx2="http://schemas.microsoft.com/office/drawing/2015/10/21/chartex" xmlns:mc="http://schemas.openxmlformats.org/markup-compatibility/2006" xmlns:o="urn:schemas-microsoft-com:office:office" xmlns:r="http://schemas.openxmlformats.org/officeDocument/2006/relationships" xmlns:m="http://schemas.openxmlformats.org/officeDocument/2006/math" xmlns:v="urn:schemas-microsoft-com:vml" xmlns:wp14="http://schemas.microsoft.com/office/word/2010/wordprocessingDrawing" xmlns:wp="http://schemas.openxmlformats.org/drawingml/2006/wordprocessingDrawing" xmlns:w10="urn:schemas-microsoft-com:office:word" xmlns:w="http://schemas.openxmlformats.org/wordprocessingml/2006/main" xmlns:w14="http://schemas.microsoft.com/office/word/2010/wordml" xmlns:w15="http://schemas.microsoft.com/office/word/2012/wordml" xmlns:w16se="http://schemas.microsoft.com/office/word/2015/wordml/symex" xmlns:wpg="http://schemas.microsoft.com/office/word/2010/wordprocessingGroup" xmlns:wpi="http://schemas.microsoft.com/office/word/2010/wordprocessingInk" xmlns:wne="http://schemas.microsoft.com/office/word/2006/wordml" xmlns:wps="http://schemas.microsoft.com/office/word/2010/wordprocessingShape" mc:Ignorable="w14 w15 w16se wp14">
   <w:body>
     <w:sdt>
       <w:sdtPr>
@@ -23,7 +23,6 @@
           <w:r>
             <w:rPr>
               <w:noProof/>
-              <w:lang w:val="fr-FR" w:eastAsia="fr-FR"/>
             </w:rPr>
             <mc:AlternateContent>
               <mc:Choice Requires="wpg">
@@ -172,9 +171,8 @@
                                           <w:color w:val="FFFFFF" w:themeColor="background1"/>
                                           <w:sz w:val="28"/>
                                           <w:szCs w:val="28"/>
-                                          <w:lang w:val="fr-FR"/>
                                         </w:rPr>
-                                        <w:t>[Date]</w:t>
+                                        <w:t xml:space="preserve">     </w:t>
                                       </w:r>
                                     </w:p>
                                   </w:sdtContent>
@@ -3433,9 +3431,9 @@
                   </wp:anchor>
                 </w:drawing>
               </mc:Choice>
-              <mc:Fallback xmlns:w16se="http://schemas.microsoft.com/office/word/2015/wordml/symex" xmlns:cx2="http://schemas.microsoft.com/office/drawing/2015/10/21/chartex" xmlns:cx1="http://schemas.microsoft.com/office/drawing/2015/9/8/chartex" xmlns:cx="http://schemas.microsoft.com/office/drawing/2014/chartex">
+              <mc:Fallback>
                 <w:pict>
-                  <v:group id="Groupe 2" o:spid="_x0000_s1026" style="position:absolute;margin-left:0;margin-top:0;width:172.8pt;height:718.55pt;z-index:-251657216;mso-width-percent:330;mso-height-percent:950;mso-left-percent:40;mso-position-horizontal-relative:page;mso-position-vertical:center;mso-position-vertical-relative:page;mso-width-percent:330;mso-height-percent:950;mso-left-percent:40" coordsize="21945,91257" o:gfxdata="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">
+                  <v:group w14:anchorId="60A4E8F4" id="Groupe 2" o:spid="_x0000_s1026" style="position:absolute;margin-left:0;margin-top:0;width:172.8pt;height:718.55pt;z-index:-251657216;mso-width-percent:330;mso-height-percent:950;mso-left-percent:40;mso-position-horizontal-relative:page;mso-position-vertical:center;mso-position-vertical-relative:page;mso-width-percent:330;mso-height-percent:950;mso-left-percent:40" coordsize="21945,91257" o:gfxdata="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">
                     <v:rect id="Rectangle 3" o:spid="_x0000_s1027" style="position:absolute;width:1945;height:91257;visibility:visible;mso-wrap-style:square;v-text-anchor:middle" o:gfxdata="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" fillcolor="#44546a [3215]" stroked="f" strokeweight="1pt"/>
                     <v:shapetype id="_x0000_t15" coordsize="21600,21600" o:spt="15" adj="16200" path="m@0,l,,,21600@0,21600,21600,10800xe">
                       <v:stroke joinstyle="miter"/>
@@ -3470,6 +3468,7 @@
                                 <w:calendar w:val="gregorian"/>
                               </w:date>
                             </w:sdtPr>
+                            <w:sdtEndPr/>
                             <w:sdtContent>
                               <w:p>
                                 <w:pPr>
@@ -3486,9 +3485,8 @@
                                     <w:color w:val="FFFFFF" w:themeColor="background1"/>
                                     <w:sz w:val="28"/>
                                     <w:szCs w:val="28"/>
-                                    <w:lang w:val="fr-FR"/>
                                   </w:rPr>
-                                  <w:t>[Date]</w:t>
+                                  <w:t xml:space="preserve">     </w:t>
                                 </w:r>
                               </w:p>
                             </w:sdtContent>
@@ -3604,7 +3602,6 @@
           <w:r>
             <w:rPr>
               <w:noProof/>
-              <w:lang w:val="fr-FR" w:eastAsia="fr-FR"/>
             </w:rPr>
             <mc:AlternateContent>
               <mc:Choice Requires="wps">
@@ -3723,11 +3720,11 @@
               </mc:Choice>
               <mc:Fallback>
                 <w:pict>
-                  <v:shapetype w14:anchorId="0EA45B6A" id="_x0000_t202" coordsize="21600,21600" o:spt="202" path="m0,0l0,21600,21600,21600,21600,0xe">
+                  <v:shapetype w14:anchorId="0EA45B6A" id="_x0000_t202" coordsize="21600,21600" o:spt="202" path="m,l,21600r21600,l21600,xe">
                     <v:stroke joinstyle="miter"/>
                     <v:path gradientshapeok="t" o:connecttype="rect"/>
                   </v:shapetype>
-                  <v:shape id="Zone_x0020_de_x0020_texte_x0020_1" o:spid="_x0000_s1055" type="#_x0000_t202" style="position:absolute;margin-left:0;margin-top:0;width:267.9pt;height:122.6pt;z-index:251660288;visibility:visible;mso-wrap-style:square;mso-width-percent:450;mso-height-percent:0;mso-left-percent:420;mso-top-percent:175;mso-wrap-distance-left:9pt;mso-wrap-distance-top:0;mso-wrap-distance-right:9pt;mso-wrap-distance-bottom:0;mso-position-horizontal-relative:page;mso-position-vertical-relative:page;mso-width-percent:450;mso-height-percent:0;mso-left-percent:420;mso-top-percent:175;mso-width-relative:page;mso-height-relative:margin;v-text-anchor:top" o:gfxdata="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" filled="f" stroked="f" strokeweight=".5pt">
+                  <v:shape id="Zone de texte 1" o:spid="_x0000_s1055" type="#_x0000_t202" style="position:absolute;margin-left:0;margin-top:0;width:267.9pt;height:122.6pt;z-index:251660288;visibility:visible;mso-wrap-style:square;mso-width-percent:450;mso-height-percent:0;mso-left-percent:420;mso-top-percent:175;mso-wrap-distance-left:9pt;mso-wrap-distance-top:0;mso-wrap-distance-right:9pt;mso-wrap-distance-bottom:0;mso-position-horizontal-relative:page;mso-position-vertical-relative:page;mso-width-percent:450;mso-height-percent:0;mso-left-percent:420;mso-top-percent:175;mso-width-relative:page;mso-height-relative:margin;v-text-anchor:top" o:gfxdata="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" filled="f" stroked="f" strokeweight=".5pt">
                     <v:textbox style="mso-fit-shape-to-text:t" inset="0,0,0,0">
                       <w:txbxContent>
                         <w:p>
@@ -3770,18 +3767,18 @@
           <w:r>
             <w:rPr>
               <w:noProof/>
-              <w:lang w:val="fr-FR" w:eastAsia="fr-FR"/>
+              <w:lang w:eastAsia="fr-BE"/>
             </w:rPr>
             <mc:AlternateContent>
               <mc:Choice Requires="wps">
                 <w:drawing>
-                  <wp:anchor distT="0" distB="0" distL="114300" distR="114300" simplePos="0" relativeHeight="251661312" behindDoc="0" locked="0" layoutInCell="1" allowOverlap="1" wp14:anchorId="6DE4899B" wp14:editId="737FE50F">
+                  <wp:anchor distT="0" distB="0" distL="114300" distR="114300" simplePos="0" relativeHeight="251661312" behindDoc="0" locked="0" layoutInCell="1" allowOverlap="1" wp14:anchorId="6DE4899B" wp14:editId="3D98F304">
                     <wp:simplePos x="0" y="0"/>
                     <wp:positionH relativeFrom="page">
-                      <wp:posOffset>1844040</wp:posOffset>
+                      <wp:posOffset>1836420</wp:posOffset>
                     </wp:positionH>
-                    <wp:positionV relativeFrom="page">
-                      <wp:posOffset>9410700</wp:posOffset>
+                    <wp:positionV relativeFrom="bottomMargin">
+                      <wp:align>top</wp:align>
                     </wp:positionV>
                     <wp:extent cx="4735830" cy="335280"/>
                     <wp:effectExtent l="0" t="0" r="7620" b="7620"/>
@@ -3832,7 +3829,7 @@
                                     <w:sz w:val="26"/>
                                     <w:szCs w:val="26"/>
                                   </w:rPr>
-                                  <w:t xml:space="preserve">Denuit Maxime, Degrève Olivier, Dubois Corenthin, Tavernier </w:t>
+                                  <w:t xml:space="preserve">Denuit Maxime, </w:t>
                                 </w:r>
                                 <w:proofErr w:type="spellStart"/>
                                 <w:r>
@@ -3841,9 +3838,17 @@
                                     <w:sz w:val="26"/>
                                     <w:szCs w:val="26"/>
                                   </w:rPr>
-                                  <w:t>cedric</w:t>
+                                  <w:t>Degrève</w:t>
                                 </w:r>
                                 <w:proofErr w:type="spellEnd"/>
+                                <w:r>
+                                  <w:rPr>
+                                    <w:color w:val="4F81BD"/>
+                                    <w:sz w:val="26"/>
+                                    <w:szCs w:val="26"/>
+                                  </w:rPr>
+                                  <w:t xml:space="preserve"> Olivier, Dubois Corenthin, Tavernier cedric</w:t>
+                                </w:r>
                               </w:p>
                               <w:p>
                                 <w:pPr>
@@ -3903,9 +3908,9 @@
                   </wp:anchor>
                 </w:drawing>
               </mc:Choice>
-              <mc:Fallback xmlns:w16se="http://schemas.microsoft.com/office/word/2015/wordml/symex" xmlns:cx2="http://schemas.microsoft.com/office/drawing/2015/10/21/chartex" xmlns:cx1="http://schemas.microsoft.com/office/drawing/2015/9/8/chartex" xmlns:cx="http://schemas.microsoft.com/office/drawing/2014/chartex">
+              <mc:Fallback>
                 <w:pict>
-                  <v:shape w14:anchorId="6ED473D8" id="Zone de texte 32" o:spid="_x0000_s1056" type="#_x0000_t202" style="position:absolute;margin-left:145.2pt;margin-top:741pt;width:372.9pt;height:26.4pt;z-index:251661312;visibility:visible;mso-wrap-style:square;mso-width-percent:0;mso-height-percent:0;mso-wrap-distance-left:9pt;mso-wrap-distance-top:0;mso-wrap-distance-right:9pt;mso-wrap-distance-bottom:0;mso-position-horizontal:absolute;mso-position-horizontal-relative:page;mso-position-vertical:absolute;mso-position-vertical-relative:page;mso-width-percent:0;mso-height-percent:0;mso-width-relative:page;mso-height-relative:margin;v-text-anchor:bottom" o:gfxdata="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" filled="f" stroked="f" strokeweight=".5pt">
+                  <v:shape w14:anchorId="6DE4899B" id="Zone de texte 32" o:spid="_x0000_s1056" type="#_x0000_t202" style="position:absolute;margin-left:144.6pt;margin-top:0;width:372.9pt;height:26.4pt;z-index:251661312;visibility:visible;mso-wrap-style:square;mso-width-percent:0;mso-height-percent:0;mso-wrap-distance-left:9pt;mso-wrap-distance-top:0;mso-wrap-distance-right:9pt;mso-wrap-distance-bottom:0;mso-position-horizontal:absolute;mso-position-horizontal-relative:page;mso-position-vertical:top;mso-position-vertical-relative:bottom-margin-area;mso-width-percent:0;mso-height-percent:0;mso-width-relative:page;mso-height-relative:margin;v-text-anchor:bottom" o:gfxdata="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" filled="f" stroked="f" strokeweight=".5pt">
                     <v:textbox inset="0,0,0,0">
                       <w:txbxContent>
                         <w:p>
@@ -3918,7 +3923,25 @@
                               <w:sz w:val="26"/>
                               <w:szCs w:val="26"/>
                             </w:rPr>
-                            <w:t>Denuit Maxime, Degrève Olivier, Dubois Corenthin, Tavernier cedric</w:t>
+                            <w:t xml:space="preserve">Denuit Maxime, </w:t>
+                          </w:r>
+                          <w:proofErr w:type="spellStart"/>
+                          <w:r>
+                            <w:rPr>
+                              <w:color w:val="4F81BD"/>
+                              <w:sz w:val="26"/>
+                              <w:szCs w:val="26"/>
+                            </w:rPr>
+                            <w:t>Degrève</w:t>
+                          </w:r>
+                          <w:proofErr w:type="spellEnd"/>
+                          <w:r>
+                            <w:rPr>
+                              <w:color w:val="4F81BD"/>
+                              <w:sz w:val="26"/>
+                              <w:szCs w:val="26"/>
+                            </w:rPr>
+                            <w:t xml:space="preserve"> Olivier, Dubois Corenthin, Tavernier cedric</w:t>
                           </w:r>
                         </w:p>
                         <w:p>
@@ -3945,6 +3968,7 @@
                               <w:dataBinding w:prefixMappings="xmlns:ns0='http://schemas.openxmlformats.org/officeDocument/2006/extended-properties' " w:xpath="/ns0:Properties[1]/ns0:Company[1]" w:storeItemID="{6668398D-A668-4E3E-A5EB-62B293D839F1}"/>
                               <w:text/>
                             </w:sdtPr>
+                            <w:sdtEndPr/>
                             <w:sdtContent>
                               <w:r>
                                 <w:rPr>
@@ -3960,7 +3984,7 @@
                         </w:p>
                       </w:txbxContent>
                     </v:textbox>
-                    <w10:wrap anchorx="page" anchory="page"/>
+                    <w10:wrap anchorx="page" anchory="margin"/>
                   </v:shape>
                 </w:pict>
               </mc:Fallback>
@@ -4006,30 +4030,700 @@
           </w:r>
         </w:p>
         <w:p>
-          <w:fldSimple w:instr=" TOC \o &quot;1-3&quot; \h \z \u ">
-            <w:r>
-              <w:rPr>
-                <w:b/>
-                <w:bCs/>
-                <w:noProof/>
-                <w:lang w:val="fr-FR"/>
-              </w:rPr>
-              <w:t>Aucune entrée de table des matières n'a été trouvée.</w:t>
-            </w:r>
-          </w:fldSimple>
+          <w:pPr>
+            <w:pStyle w:val="TM1"/>
+            <w:tabs>
+              <w:tab w:val="left" w:pos="440"/>
+              <w:tab w:val="right" w:leader="dot" w:pos="9062"/>
+            </w:tabs>
+            <w:rPr>
+              <w:noProof/>
+            </w:rPr>
+          </w:pPr>
+          <w:r>
+            <w:fldChar w:fldCharType="begin"/>
+          </w:r>
+          <w:r>
+            <w:instrText xml:space="preserve"> TOC \o "1-3" \h \z \u </w:instrText>
+          </w:r>
+          <w:r>
+            <w:fldChar w:fldCharType="separate"/>
+          </w:r>
+          <w:hyperlink w:anchor="_Toc470643518" w:history="1">
+            <w:r>
+              <w:rPr>
+                <w:rStyle w:val="Lienhypertexte"/>
+                <w:noProof/>
+              </w:rPr>
+              <w:t>1.</w:t>
+            </w:r>
+            <w:r>
+              <w:rPr>
+                <w:noProof/>
+              </w:rPr>
+              <w:tab/>
+            </w:r>
+            <w:r>
+              <w:rPr>
+                <w:rStyle w:val="Lienhypertexte"/>
+                <w:noProof/>
+              </w:rPr>
+              <w:t>Choix Technologique :</w:t>
+            </w:r>
+            <w:r>
+              <w:rPr>
+                <w:noProof/>
+                <w:webHidden/>
+              </w:rPr>
+              <w:tab/>
+            </w:r>
+            <w:r>
+              <w:rPr>
+                <w:noProof/>
+                <w:webHidden/>
+              </w:rPr>
+              <w:fldChar w:fldCharType="begin"/>
+            </w:r>
+            <w:r>
+              <w:rPr>
+                <w:noProof/>
+                <w:webHidden/>
+              </w:rPr>
+              <w:instrText xml:space="preserve"> PAGEREF _Toc470643518 \h </w:instrText>
+            </w:r>
+            <w:r>
+              <w:rPr>
+                <w:noProof/>
+                <w:webHidden/>
+              </w:rPr>
+            </w:r>
+            <w:r>
+              <w:rPr>
+                <w:noProof/>
+                <w:webHidden/>
+              </w:rPr>
+              <w:fldChar w:fldCharType="separate"/>
+            </w:r>
+            <w:r>
+              <w:rPr>
+                <w:noProof/>
+                <w:webHidden/>
+              </w:rPr>
+              <w:t>1</w:t>
+            </w:r>
+            <w:r>
+              <w:rPr>
+                <w:noProof/>
+                <w:webHidden/>
+              </w:rPr>
+              <w:fldChar w:fldCharType="end"/>
+            </w:r>
+          </w:hyperlink>
+        </w:p>
+        <w:p>
+          <w:pPr>
+            <w:pStyle w:val="TM2"/>
+            <w:tabs>
+              <w:tab w:val="left" w:pos="880"/>
+              <w:tab w:val="right" w:leader="dot" w:pos="9062"/>
+            </w:tabs>
+            <w:rPr>
+              <w:noProof/>
+            </w:rPr>
+          </w:pPr>
+          <w:hyperlink w:anchor="_Toc470643519" w:history="1">
+            <w:r>
+              <w:rPr>
+                <w:rStyle w:val="Lienhypertexte"/>
+                <w:noProof/>
+              </w:rPr>
+              <w:t>1.1.</w:t>
+            </w:r>
+            <w:r>
+              <w:rPr>
+                <w:noProof/>
+              </w:rPr>
+              <w:tab/>
+            </w:r>
+            <w:r>
+              <w:rPr>
+                <w:rStyle w:val="Lienhypertexte"/>
+                <w:noProof/>
+              </w:rPr>
+              <w:t>Back-End :</w:t>
+            </w:r>
+            <w:r>
+              <w:rPr>
+                <w:noProof/>
+                <w:webHidden/>
+              </w:rPr>
+              <w:tab/>
+            </w:r>
+            <w:r>
+              <w:rPr>
+                <w:noProof/>
+                <w:webHidden/>
+              </w:rPr>
+              <w:fldChar w:fldCharType="begin"/>
+            </w:r>
+            <w:r>
+              <w:rPr>
+                <w:noProof/>
+                <w:webHidden/>
+              </w:rPr>
+              <w:instrText xml:space="preserve"> PAGEREF _Toc470643519 \h </w:instrText>
+            </w:r>
+            <w:r>
+              <w:rPr>
+                <w:noProof/>
+                <w:webHidden/>
+              </w:rPr>
+            </w:r>
+            <w:r>
+              <w:rPr>
+                <w:noProof/>
+                <w:webHidden/>
+              </w:rPr>
+              <w:fldChar w:fldCharType="separate"/>
+            </w:r>
+            <w:r>
+              <w:rPr>
+                <w:noProof/>
+                <w:webHidden/>
+              </w:rPr>
+              <w:t>1</w:t>
+            </w:r>
+            <w:r>
+              <w:rPr>
+                <w:noProof/>
+                <w:webHidden/>
+              </w:rPr>
+              <w:fldChar w:fldCharType="end"/>
+            </w:r>
+          </w:hyperlink>
+        </w:p>
+        <w:p>
+          <w:pPr>
+            <w:pStyle w:val="TM2"/>
+            <w:tabs>
+              <w:tab w:val="left" w:pos="880"/>
+              <w:tab w:val="right" w:leader="dot" w:pos="9062"/>
+            </w:tabs>
+            <w:rPr>
+              <w:noProof/>
+            </w:rPr>
+          </w:pPr>
+          <w:hyperlink w:anchor="_Toc470643520" w:history="1">
+            <w:r>
+              <w:rPr>
+                <w:rStyle w:val="Lienhypertexte"/>
+                <w:noProof/>
+              </w:rPr>
+              <w:t>1.2.</w:t>
+            </w:r>
+            <w:r>
+              <w:rPr>
+                <w:noProof/>
+              </w:rPr>
+              <w:tab/>
+            </w:r>
+            <w:r>
+              <w:rPr>
+                <w:rStyle w:val="Lienhypertexte"/>
+                <w:noProof/>
+              </w:rPr>
+              <w:t>Front-End :</w:t>
+            </w:r>
+            <w:r>
+              <w:rPr>
+                <w:noProof/>
+                <w:webHidden/>
+              </w:rPr>
+              <w:tab/>
+            </w:r>
+            <w:r>
+              <w:rPr>
+                <w:noProof/>
+                <w:webHidden/>
+              </w:rPr>
+              <w:fldChar w:fldCharType="begin"/>
+            </w:r>
+            <w:r>
+              <w:rPr>
+                <w:noProof/>
+                <w:webHidden/>
+              </w:rPr>
+              <w:instrText xml:space="preserve"> PAGEREF _Toc470643520 \h </w:instrText>
+            </w:r>
+            <w:r>
+              <w:rPr>
+                <w:noProof/>
+                <w:webHidden/>
+              </w:rPr>
+            </w:r>
+            <w:r>
+              <w:rPr>
+                <w:noProof/>
+                <w:webHidden/>
+              </w:rPr>
+              <w:fldChar w:fldCharType="separate"/>
+            </w:r>
+            <w:r>
+              <w:rPr>
+                <w:noProof/>
+                <w:webHidden/>
+              </w:rPr>
+              <w:t>2</w:t>
+            </w:r>
+            <w:r>
+              <w:rPr>
+                <w:noProof/>
+                <w:webHidden/>
+              </w:rPr>
+              <w:fldChar w:fldCharType="end"/>
+            </w:r>
+          </w:hyperlink>
+        </w:p>
+        <w:p>
+          <w:pPr>
+            <w:pStyle w:val="TM1"/>
+            <w:tabs>
+              <w:tab w:val="left" w:pos="440"/>
+              <w:tab w:val="right" w:leader="dot" w:pos="9062"/>
+            </w:tabs>
+            <w:rPr>
+              <w:noProof/>
+            </w:rPr>
+          </w:pPr>
+          <w:hyperlink w:anchor="_Toc470643521" w:history="1">
+            <w:r>
+              <w:rPr>
+                <w:rStyle w:val="Lienhypertexte"/>
+                <w:noProof/>
+              </w:rPr>
+              <w:t>2.</w:t>
+            </w:r>
+            <w:r>
+              <w:rPr>
+                <w:noProof/>
+              </w:rPr>
+              <w:tab/>
+            </w:r>
+            <w:r>
+              <w:rPr>
+                <w:rStyle w:val="Lienhypertexte"/>
+                <w:noProof/>
+              </w:rPr>
+              <w:t>Diagramme d’architecture :</w:t>
+            </w:r>
+            <w:r>
+              <w:rPr>
+                <w:noProof/>
+                <w:webHidden/>
+              </w:rPr>
+              <w:tab/>
+            </w:r>
+            <w:r>
+              <w:rPr>
+                <w:noProof/>
+                <w:webHidden/>
+              </w:rPr>
+              <w:fldChar w:fldCharType="begin"/>
+            </w:r>
+            <w:r>
+              <w:rPr>
+                <w:noProof/>
+                <w:webHidden/>
+              </w:rPr>
+              <w:instrText xml:space="preserve"> PAGEREF _Toc470643521 \h </w:instrText>
+            </w:r>
+            <w:r>
+              <w:rPr>
+                <w:noProof/>
+                <w:webHidden/>
+              </w:rPr>
+            </w:r>
+            <w:r>
+              <w:rPr>
+                <w:noProof/>
+                <w:webHidden/>
+              </w:rPr>
+              <w:fldChar w:fldCharType="separate"/>
+            </w:r>
+            <w:r>
+              <w:rPr>
+                <w:noProof/>
+                <w:webHidden/>
+              </w:rPr>
+              <w:t>3</w:t>
+            </w:r>
+            <w:r>
+              <w:rPr>
+                <w:noProof/>
+                <w:webHidden/>
+              </w:rPr>
+              <w:fldChar w:fldCharType="end"/>
+            </w:r>
+          </w:hyperlink>
+        </w:p>
+        <w:p>
+          <w:pPr>
+            <w:pStyle w:val="TM1"/>
+            <w:tabs>
+              <w:tab w:val="left" w:pos="440"/>
+              <w:tab w:val="right" w:leader="dot" w:pos="9062"/>
+            </w:tabs>
+            <w:rPr>
+              <w:noProof/>
+            </w:rPr>
+          </w:pPr>
+          <w:hyperlink w:anchor="_Toc470643522" w:history="1">
+            <w:r>
+              <w:rPr>
+                <w:rStyle w:val="Lienhypertexte"/>
+                <w:noProof/>
+              </w:rPr>
+              <w:t>3.</w:t>
+            </w:r>
+            <w:r>
+              <w:rPr>
+                <w:noProof/>
+              </w:rPr>
+              <w:tab/>
+            </w:r>
+            <w:r>
+              <w:rPr>
+                <w:rStyle w:val="Lienhypertexte"/>
+                <w:noProof/>
+              </w:rPr>
+              <w:t>Outils utilisés :</w:t>
+            </w:r>
+            <w:r>
+              <w:rPr>
+                <w:noProof/>
+                <w:webHidden/>
+              </w:rPr>
+              <w:tab/>
+            </w:r>
+            <w:r>
+              <w:rPr>
+                <w:noProof/>
+                <w:webHidden/>
+              </w:rPr>
+              <w:fldChar w:fldCharType="begin"/>
+            </w:r>
+            <w:r>
+              <w:rPr>
+                <w:noProof/>
+                <w:webHidden/>
+              </w:rPr>
+              <w:instrText xml:space="preserve"> PAGEREF _Toc470643522 \h </w:instrText>
+            </w:r>
+            <w:r>
+              <w:rPr>
+                <w:noProof/>
+                <w:webHidden/>
+              </w:rPr>
+            </w:r>
+            <w:r>
+              <w:rPr>
+                <w:noProof/>
+                <w:webHidden/>
+              </w:rPr>
+              <w:fldChar w:fldCharType="separate"/>
+            </w:r>
+            <w:r>
+              <w:rPr>
+                <w:noProof/>
+                <w:webHidden/>
+              </w:rPr>
+              <w:t>3</w:t>
+            </w:r>
+            <w:r>
+              <w:rPr>
+                <w:noProof/>
+                <w:webHidden/>
+              </w:rPr>
+              <w:fldChar w:fldCharType="end"/>
+            </w:r>
+          </w:hyperlink>
+        </w:p>
+        <w:p>
+          <w:pPr>
+            <w:pStyle w:val="TM2"/>
+            <w:tabs>
+              <w:tab w:val="left" w:pos="880"/>
+              <w:tab w:val="right" w:leader="dot" w:pos="9062"/>
+            </w:tabs>
+            <w:rPr>
+              <w:noProof/>
+            </w:rPr>
+          </w:pPr>
+          <w:hyperlink w:anchor="_Toc470643523" w:history="1">
+            <w:r>
+              <w:rPr>
+                <w:rStyle w:val="Lienhypertexte"/>
+                <w:noProof/>
+              </w:rPr>
+              <w:t>3.1.</w:t>
+            </w:r>
+            <w:r>
+              <w:rPr>
+                <w:noProof/>
+              </w:rPr>
+              <w:tab/>
+            </w:r>
+            <w:r>
+              <w:rPr>
+                <w:rStyle w:val="Lienhypertexte"/>
+                <w:noProof/>
+              </w:rPr>
+              <w:t>Git – Github :</w:t>
+            </w:r>
+            <w:r>
+              <w:rPr>
+                <w:noProof/>
+                <w:webHidden/>
+              </w:rPr>
+              <w:tab/>
+            </w:r>
+            <w:r>
+              <w:rPr>
+                <w:noProof/>
+                <w:webHidden/>
+              </w:rPr>
+              <w:fldChar w:fldCharType="begin"/>
+            </w:r>
+            <w:r>
+              <w:rPr>
+                <w:noProof/>
+                <w:webHidden/>
+              </w:rPr>
+              <w:instrText xml:space="preserve"> PAGEREF _Toc470643523 \h </w:instrText>
+            </w:r>
+            <w:r>
+              <w:rPr>
+                <w:noProof/>
+                <w:webHidden/>
+              </w:rPr>
+            </w:r>
+            <w:r>
+              <w:rPr>
+                <w:noProof/>
+                <w:webHidden/>
+              </w:rPr>
+              <w:fldChar w:fldCharType="separate"/>
+            </w:r>
+            <w:r>
+              <w:rPr>
+                <w:noProof/>
+                <w:webHidden/>
+              </w:rPr>
+              <w:t>3</w:t>
+            </w:r>
+            <w:r>
+              <w:rPr>
+                <w:noProof/>
+                <w:webHidden/>
+              </w:rPr>
+              <w:fldChar w:fldCharType="end"/>
+            </w:r>
+          </w:hyperlink>
+        </w:p>
+        <w:p>
+          <w:pPr>
+            <w:pStyle w:val="TM2"/>
+            <w:tabs>
+              <w:tab w:val="left" w:pos="880"/>
+              <w:tab w:val="right" w:leader="dot" w:pos="9062"/>
+            </w:tabs>
+            <w:rPr>
+              <w:noProof/>
+            </w:rPr>
+          </w:pPr>
+          <w:hyperlink w:anchor="_Toc470643524" w:history="1">
+            <w:r>
+              <w:rPr>
+                <w:rStyle w:val="Lienhypertexte"/>
+                <w:noProof/>
+              </w:rPr>
+              <w:t>3.2.</w:t>
+            </w:r>
+            <w:r>
+              <w:rPr>
+                <w:noProof/>
+              </w:rPr>
+              <w:tab/>
+            </w:r>
+            <w:r>
+              <w:rPr>
+                <w:rStyle w:val="Lienhypertexte"/>
+                <w:noProof/>
+              </w:rPr>
+              <w:t>Trello :</w:t>
+            </w:r>
+            <w:r>
+              <w:rPr>
+                <w:noProof/>
+                <w:webHidden/>
+              </w:rPr>
+              <w:tab/>
+            </w:r>
+            <w:r>
+              <w:rPr>
+                <w:noProof/>
+                <w:webHidden/>
+              </w:rPr>
+              <w:fldChar w:fldCharType="begin"/>
+            </w:r>
+            <w:r>
+              <w:rPr>
+                <w:noProof/>
+                <w:webHidden/>
+              </w:rPr>
+              <w:instrText xml:space="preserve"> PAGEREF _Toc470643524 \h </w:instrText>
+            </w:r>
+            <w:r>
+              <w:rPr>
+                <w:noProof/>
+                <w:webHidden/>
+              </w:rPr>
+            </w:r>
+            <w:r>
+              <w:rPr>
+                <w:noProof/>
+                <w:webHidden/>
+              </w:rPr>
+              <w:fldChar w:fldCharType="separate"/>
+            </w:r>
+            <w:r>
+              <w:rPr>
+                <w:noProof/>
+                <w:webHidden/>
+              </w:rPr>
+              <w:t>3</w:t>
+            </w:r>
+            <w:r>
+              <w:rPr>
+                <w:noProof/>
+                <w:webHidden/>
+              </w:rPr>
+              <w:fldChar w:fldCharType="end"/>
+            </w:r>
+          </w:hyperlink>
+        </w:p>
+        <w:p>
+          <w:pPr>
+            <w:pStyle w:val="TM1"/>
+            <w:tabs>
+              <w:tab w:val="left" w:pos="440"/>
+              <w:tab w:val="right" w:leader="dot" w:pos="9062"/>
+            </w:tabs>
+            <w:rPr>
+              <w:noProof/>
+            </w:rPr>
+          </w:pPr>
+          <w:hyperlink w:anchor="_Toc470643525" w:history="1">
+            <w:r>
+              <w:rPr>
+                <w:rStyle w:val="Lienhypertexte"/>
+                <w:noProof/>
+              </w:rPr>
+              <w:t>4.</w:t>
+            </w:r>
+            <w:r>
+              <w:rPr>
+                <w:noProof/>
+              </w:rPr>
+              <w:tab/>
+            </w:r>
+            <w:r>
+              <w:rPr>
+                <w:rStyle w:val="Lienhypertexte"/>
+                <w:noProof/>
+              </w:rPr>
+              <w:t>Bibliographie :</w:t>
+            </w:r>
+            <w:r>
+              <w:rPr>
+                <w:noProof/>
+                <w:webHidden/>
+              </w:rPr>
+              <w:tab/>
+            </w:r>
+            <w:r>
+              <w:rPr>
+                <w:noProof/>
+                <w:webHidden/>
+              </w:rPr>
+              <w:fldChar w:fldCharType="begin"/>
+            </w:r>
+            <w:r>
+              <w:rPr>
+                <w:noProof/>
+                <w:webHidden/>
+              </w:rPr>
+              <w:instrText xml:space="preserve"> PAGEREF _Toc470643525 \h </w:instrText>
+            </w:r>
+            <w:r>
+              <w:rPr>
+                <w:noProof/>
+                <w:webHidden/>
+              </w:rPr>
+            </w:r>
+            <w:r>
+              <w:rPr>
+                <w:noProof/>
+                <w:webHidden/>
+              </w:rPr>
+              <w:fldChar w:fldCharType="separate"/>
+            </w:r>
+            <w:r>
+              <w:rPr>
+                <w:noProof/>
+                <w:webHidden/>
+              </w:rPr>
+              <w:t>4</w:t>
+            </w:r>
+            <w:r>
+              <w:rPr>
+                <w:noProof/>
+                <w:webHidden/>
+              </w:rPr>
+              <w:fldChar w:fldCharType="end"/>
+            </w:r>
+          </w:hyperlink>
+        </w:p>
+        <w:p>
+          <w:r>
+            <w:rPr>
+              <w:b/>
+              <w:bCs/>
+              <w:noProof/>
+              <w:lang w:val="fr-FR"/>
+            </w:rPr>
+            <w:fldChar w:fldCharType="end"/>
+          </w:r>
         </w:p>
       </w:sdtContent>
     </w:sdt>
+    <w:p/>
+    <w:p/>
+    <w:p/>
+    <w:p>
+      <w:pPr>
+        <w:jc w:val="right"/>
+      </w:pPr>
+    </w:p>
     <w:p>
       <w:pPr>
         <w:sectPr>
           <w:headerReference w:type="default" r:id="rId8"/>
           <w:footerReference w:type="default" r:id="rId9"/>
-          <w:headerReference w:type="first" r:id="rId10"/>
-          <w:footerReference w:type="first" r:id="rId11"/>
+          <w:footerReference w:type="first" r:id="rId10"/>
           <w:pgSz w:w="11906" w:h="16838"/>
           <w:pgMar w:top="1417" w:right="1417" w:bottom="1417" w:left="1417" w:header="708" w:footer="708" w:gutter="0"/>
-          <w:pgNumType w:start="0"/>
+          <w:pgNumType w:fmt="upperLetter" w:start="0"/>
           <w:cols w:space="708"/>
           <w:titlePg/>
           <w:docGrid w:linePitch="360"/>
@@ -4050,18 +4744,20 @@
         <w:textAlignment w:val="baseline"/>
       </w:pPr>
       <w:bookmarkStart w:id="0" w:name="_Toc469946265"/>
+      <w:bookmarkStart w:id="1" w:name="_Toc470643518"/>
       <w:r>
         <w:t xml:space="preserve">Choix </w:t>
       </w:r>
-      <w:bookmarkStart w:id="1" w:name="_Toc342577431"/>
+      <w:bookmarkStart w:id="2" w:name="_Toc342577431"/>
       <w:r>
         <w:t>Technologi</w:t>
       </w:r>
+      <w:bookmarkEnd w:id="2"/>
+      <w:r>
+        <w:t>que :</w:t>
+      </w:r>
+      <w:bookmarkEnd w:id="0"/>
       <w:bookmarkEnd w:id="1"/>
-      <w:r>
-        <w:t>que :</w:t>
-      </w:r>
-      <w:bookmarkEnd w:id="0"/>
     </w:p>
     <w:p/>
     <w:p>
@@ -4076,75 +4772,49 @@
         <w:spacing w:line="276" w:lineRule="auto"/>
         <w:textAlignment w:val="baseline"/>
       </w:pPr>
-      <w:bookmarkStart w:id="2" w:name="_Toc469946266"/>
+      <w:bookmarkStart w:id="3" w:name="_Toc469946266"/>
+      <w:bookmarkStart w:id="4" w:name="_Toc470643519"/>
       <w:r>
         <w:t>Back-End :</w:t>
       </w:r>
-      <w:bookmarkEnd w:id="2"/>
+      <w:bookmarkEnd w:id="3"/>
+      <w:bookmarkEnd w:id="4"/>
     </w:p>
     <w:p>
       <w:pPr>
-        <w:pStyle w:val="Pardeliste"/>
+        <w:pStyle w:val="Paragraphedeliste"/>
         <w:ind w:left="360"/>
       </w:pPr>
       <w:r>
-        <w:t xml:space="preserve">Nous utiliserons un back end en </w:t>
-      </w:r>
-      <w:proofErr w:type="spellStart"/>
-      <w:r>
-        <w:t>nodeJS</w:t>
-      </w:r>
-      <w:proofErr w:type="spellEnd"/>
-      <w:r>
-        <w:t xml:space="preserve">. L’avantage de cette technologie est qu’elle est déjà très simple à apprendre. Dans notre groupe, 2 personnes connaissent déjà le </w:t>
-      </w:r>
-      <w:proofErr w:type="spellStart"/>
-      <w:r>
-        <w:t>NodeJS</w:t>
-      </w:r>
-      <w:proofErr w:type="spellEnd"/>
-      <w:r>
-        <w:t xml:space="preserve"> grâce au cours enseigné et les 2 autres possèdent des connaissances en JavaScript, ce qui rendra la tâche assez simple si l’un d’entre d’eux devait l’apprendre.</w:t>
+        <w:t>N</w:t>
+      </w:r>
+      <w:r>
+        <w:t>ous utiliserons un back end en N</w:t>
+      </w:r>
+      <w:r>
+        <w:t>odeJS. L’avantage de cette technologie est qu’elle est déjà très simple à apprendre. Dans notre groupe, 2 personnes connaissent déjà le NodeJS grâce au cours enseigné et les 2 autres possèdent des connaissances en JavaScript, ce qui rendra la tâche assez simple si l’un d’entre d’eux devait l’apprendre.</w:t>
       </w:r>
     </w:p>
     <w:p>
       <w:pPr>
-        <w:pStyle w:val="Pardeliste"/>
+        <w:pStyle w:val="Paragraphedeliste"/>
         <w:ind w:left="360"/>
       </w:pPr>
       <w:r>
-        <w:t xml:space="preserve">Et comme </w:t>
-      </w:r>
-      <w:proofErr w:type="spellStart"/>
-      <w:r>
-        <w:t>NodeJS</w:t>
-      </w:r>
-      <w:proofErr w:type="spellEnd"/>
-      <w:r>
-        <w:t xml:space="preserve"> est assez récent, la documentation est très facile de compréhension et facilement trouvable sur le site de </w:t>
-      </w:r>
-      <w:proofErr w:type="spellStart"/>
-      <w:r>
-        <w:t>NodeJS</w:t>
-      </w:r>
-      <w:proofErr w:type="spellEnd"/>
-      <w:r>
-        <w:t>.</w:t>
+        <w:t>Et comme NodeJS est assez récent, la documentation est très facile de compréhension et facilement trouvable sur le site de NodeJS.</w:t>
       </w:r>
     </w:p>
     <w:p>
       <w:pPr>
-        <w:pStyle w:val="Pardeliste"/>
+        <w:pStyle w:val="Paragraphedeliste"/>
         <w:ind w:left="360"/>
       </w:pPr>
       <w:r>
-        <w:t xml:space="preserve">Une autre chose intéressante à propos de </w:t>
-      </w:r>
-      <w:proofErr w:type="spellStart"/>
-      <w:r>
-        <w:t>Node</w:t>
-      </w:r>
-      <w:proofErr w:type="spellEnd"/>
+        <w:t>Une autre chose intéressante à propos de Node</w:t>
+      </w:r>
+      <w:r>
+        <w:t>JS</w:t>
+      </w:r>
       <w:r>
         <w:t xml:space="preserve"> est sa grande </w:t>
       </w:r>
@@ -4191,19 +4861,11 @@
     </w:p>
     <w:p>
       <w:pPr>
-        <w:pStyle w:val="Pardeliste"/>
+        <w:pStyle w:val="Paragraphedeliste"/>
         <w:ind w:left="360"/>
       </w:pPr>
       <w:r>
-        <w:t xml:space="preserve">Si l’on compare </w:t>
-      </w:r>
-      <w:proofErr w:type="spellStart"/>
-      <w:r>
-        <w:t>NodeJS</w:t>
-      </w:r>
-      <w:proofErr w:type="spellEnd"/>
-      <w:r>
-        <w:t xml:space="preserve"> au Java pour le </w:t>
+        <w:t xml:space="preserve">Si l’on compare NodeJS au Java pour le </w:t>
       </w:r>
       <w:proofErr w:type="spellStart"/>
       <w:r>
@@ -4240,19 +4902,11 @@
     </w:p>
     <w:p>
       <w:pPr>
-        <w:pStyle w:val="Pardeliste"/>
+        <w:pStyle w:val="Paragraphedeliste"/>
         <w:ind w:left="360"/>
       </w:pPr>
       <w:r>
-        <w:t xml:space="preserve">Ensuite, </w:t>
-      </w:r>
-      <w:proofErr w:type="spellStart"/>
-      <w:r>
-        <w:t>NodeJS</w:t>
-      </w:r>
-      <w:proofErr w:type="spellEnd"/>
-      <w:r>
-        <w:t xml:space="preserve"> a l’avantage d’être plus rapide que java pour faire de l’Input/Output et ne bloque pas d’éventuels requêtes supplémentaires. En effet, Il y a une bonne gestion de la concurrence en </w:t>
+        <w:t xml:space="preserve">Ensuite, NodeJS a l’avantage d’être plus rapide que java pour faire de l’Input/Output et ne bloque pas d’éventuels requêtes supplémentaires. En effet, Il y a une bonne gestion de la concurrence en </w:t>
       </w:r>
       <w:proofErr w:type="spellStart"/>
       <w:r>
@@ -4271,67 +4925,55 @@
     </w:p>
     <w:p>
       <w:pPr>
-        <w:pStyle w:val="Pardeliste"/>
+        <w:pStyle w:val="Paragraphedeliste"/>
         <w:ind w:left="360"/>
       </w:pPr>
+      <w:r>
+        <w:t xml:space="preserve">NodeJS a aussi l’avantage d’avoir une très bonne </w:t>
+      </w:r>
       <w:proofErr w:type="spellStart"/>
       <w:r>
-        <w:t>NodeJS</w:t>
+        <w:t>scalabilité</w:t>
       </w:r>
       <w:proofErr w:type="spellEnd"/>
       <w:r>
-        <w:t xml:space="preserve"> a aussi l’avantage d’avoir une très bonne </w:t>
+        <w:t xml:space="preserve">. En effet, on peut déployer rapidement une application </w:t>
       </w:r>
       <w:proofErr w:type="spellStart"/>
       <w:r>
-        <w:t>scalabilité</w:t>
+        <w:t>Node</w:t>
       </w:r>
       <w:proofErr w:type="spellEnd"/>
       <w:r>
-        <w:t xml:space="preserve">. En effet, on peut déployer rapidement une application </w:t>
-      </w:r>
-      <w:proofErr w:type="spellStart"/>
-      <w:r>
-        <w:t>Node</w:t>
-      </w:r>
-      <w:proofErr w:type="spellEnd"/>
-      <w:r>
         <w:t xml:space="preserve"> pour une entreprise que ce soit une application </w:t>
       </w:r>
       <w:r>
         <w:t xml:space="preserve">web </w:t>
       </w:r>
       <w:r>
-        <w:t xml:space="preserve">ou mobile. De plus, </w:t>
-      </w:r>
-      <w:proofErr w:type="spellStart"/>
-      <w:r>
-        <w:t>nodejs</w:t>
-      </w:r>
-      <w:proofErr w:type="spellEnd"/>
+        <w:t>ou mobile. De plus, NodeJS</w:t>
+      </w:r>
       <w:r>
         <w:t xml:space="preserve"> à l’avantage d’avoir de très bonnes performances et d’être assez rapide lorsqu’on effectue des requêtes. </w:t>
       </w:r>
     </w:p>
     <w:p>
       <w:pPr>
-        <w:pStyle w:val="Pardeliste"/>
+        <w:pStyle w:val="Paragraphedeliste"/>
         <w:ind w:left="360"/>
       </w:pPr>
       <w:r>
-        <w:t xml:space="preserve">Cependant, </w:t>
+        <w:t xml:space="preserve">Cependant, NodeJS est là principalement pour effectuer des tâches peu complexes. En effet, si l’application requiert des calculs complexes, il serait alors préférable de donner </w:t>
+      </w:r>
+      <w:r>
+        <w:t xml:space="preserve">la charge à un autre processus </w:t>
       </w:r>
       <w:proofErr w:type="spellStart"/>
       <w:r>
-        <w:t>NodeJS</w:t>
-      </w:r>
-      <w:proofErr w:type="spellEnd"/>
-      <w:r>
-        <w:t xml:space="preserve"> est là principalement pour effectuer des tâches peu complexes. En effet, si l’application requiert des calculs complexes, il serait alors préférable de donner la charge à un autre processus </w:t>
-      </w:r>
-      <w:proofErr w:type="spellStart"/>
-      <w:r>
-        <w:t>node</w:t>
+        <w:t>N</w:t>
+      </w:r>
+      <w:r>
+        <w:t>ode</w:t>
       </w:r>
       <w:proofErr w:type="spellEnd"/>
       <w:r>
@@ -4340,7 +4982,7 @@
     </w:p>
     <w:p>
       <w:pPr>
-        <w:pStyle w:val="Pardeliste"/>
+        <w:pStyle w:val="Paragraphedeliste"/>
         <w:ind w:left="360"/>
       </w:pPr>
       <w:r>
@@ -4368,7 +5010,7 @@
     </w:p>
     <w:p>
       <w:pPr>
-        <w:pStyle w:val="Pardeliste"/>
+        <w:pStyle w:val="Paragraphedeliste"/>
         <w:ind w:left="360"/>
       </w:pPr>
     </w:p>
@@ -4390,11 +5032,13 @@
         <w:spacing w:line="276" w:lineRule="auto"/>
         <w:textAlignment w:val="baseline"/>
       </w:pPr>
-      <w:bookmarkStart w:id="3" w:name="_Toc469946267"/>
+      <w:bookmarkStart w:id="5" w:name="_Toc469946267"/>
+      <w:bookmarkStart w:id="6" w:name="_Toc470643520"/>
       <w:r>
         <w:t>Front-End :</w:t>
       </w:r>
-      <w:bookmarkEnd w:id="3"/>
+      <w:bookmarkEnd w:id="5"/>
+      <w:bookmarkEnd w:id="6"/>
     </w:p>
     <w:p/>
     <w:p>
@@ -4458,21 +5102,13 @@
         <w:rPr>
           <w:szCs w:val="32"/>
         </w:rPr>
-        <w:t xml:space="preserve"> </w:t>
-      </w:r>
-      <w:proofErr w:type="spellStart"/>
+        <w:t xml:space="preserve"> B</w:t>
+      </w:r>
       <w:r>
         <w:rPr>
           <w:szCs w:val="32"/>
         </w:rPr>
-        <w:t>bootstrap</w:t>
-      </w:r>
-      <w:proofErr w:type="spellEnd"/>
-      <w:r>
-        <w:rPr>
-          <w:szCs w:val="32"/>
-        </w:rPr>
-        <w:t> ?</w:t>
+        <w:t>ootstrap ?</w:t>
       </w:r>
     </w:p>
     <w:p>
@@ -4499,14 +5135,26 @@
         <w:rPr>
           <w:szCs w:val="32"/>
         </w:rPr>
-        <w:t xml:space="preserve"> « fait maison », ce qui nous permet d’utiliser l’html/</w:t>
-      </w:r>
-      <w:proofErr w:type="spellStart"/>
+        <w:t xml:space="preserve"> « fait maison », ce qui</w:t>
+      </w:r>
       <w:r>
         <w:rPr>
           <w:szCs w:val="32"/>
         </w:rPr>
-        <w:t>css</w:t>
+        <w:t xml:space="preserve"> nous permet d’utiliser l’html/</w:t>
+      </w:r>
+      <w:proofErr w:type="spellStart"/>
+      <w:r>
+        <w:rPr>
+          <w:szCs w:val="32"/>
+        </w:rPr>
+        <w:t>c</w:t>
+      </w:r>
+      <w:r>
+        <w:rPr>
+          <w:szCs w:val="32"/>
+        </w:rPr>
+        <w:t>ss</w:t>
       </w:r>
       <w:proofErr w:type="spellEnd"/>
       <w:r>
@@ -4515,33 +5163,29 @@
         </w:rPr>
         <w:t xml:space="preserve"> dans nos codes JAVASCRIPT facilement, avec les balises que nous voulons. Il nous semble intéressant de créer nous même un site </w:t>
       </w:r>
-      <w:proofErr w:type="spellStart"/>
       <w:r>
         <w:rPr>
           <w:szCs w:val="32"/>
         </w:rPr>
-        <w:t>réponsif</w:t>
-      </w:r>
-      <w:proofErr w:type="spellEnd"/>
+        <w:t>responsif</w:t>
+      </w:r>
       <w:r>
         <w:rPr>
           <w:szCs w:val="32"/>
         </w:rPr>
-        <w:t xml:space="preserve"> et non d’utiliser un Template tout fait, comme proposé par </w:t>
-      </w:r>
-      <w:proofErr w:type="spellStart"/>
+        <w:t xml:space="preserve"> et non d’utiliser un Templat</w:t>
+      </w:r>
       <w:r>
         <w:rPr>
           <w:szCs w:val="32"/>
         </w:rPr>
-        <w:t>bootstrap</w:t>
-      </w:r>
-      <w:proofErr w:type="spellEnd"/>
+        <w:t>e tout fait, comme proposé par B</w:t>
+      </w:r>
       <w:r>
         <w:rPr>
           <w:szCs w:val="32"/>
         </w:rPr>
-        <w:t>.</w:t>
+        <w:t>ootstrap.</w:t>
       </w:r>
     </w:p>
     <w:p>
@@ -4556,14 +5200,12 @@
         </w:rPr>
         <w:t xml:space="preserve">Comme </w:t>
       </w:r>
-      <w:proofErr w:type="spellStart"/>
       <w:r>
         <w:rPr>
           <w:szCs w:val="32"/>
         </w:rPr>
-        <w:t>language</w:t>
-      </w:r>
-      <w:proofErr w:type="spellEnd"/>
+        <w:t>langage</w:t>
+      </w:r>
       <w:r>
         <w:rPr>
           <w:szCs w:val="32"/>
@@ -4617,14 +5259,12 @@
         </w:rPr>
         <w:t xml:space="preserve"> ne nécessite pas un programme d’</w:t>
       </w:r>
-      <w:proofErr w:type="spellStart"/>
       <w:r>
         <w:rPr>
           <w:szCs w:val="32"/>
         </w:rPr>
-        <w:t>interprétetation</w:t>
-      </w:r>
-      <w:proofErr w:type="spellEnd"/>
+        <w:t>interprétation</w:t>
+      </w:r>
       <w:r>
         <w:rPr>
           <w:szCs w:val="32"/>
@@ -4695,15 +5335,32 @@
         <w:spacing w:line="276" w:lineRule="auto"/>
         <w:textAlignment w:val="baseline"/>
       </w:pPr>
-      <w:bookmarkStart w:id="4" w:name="_Toc469946268"/>
+      <w:bookmarkStart w:id="7" w:name="_Toc469946268"/>
+      <w:bookmarkStart w:id="8" w:name="_Toc470643521"/>
       <w:r>
         <w:lastRenderedPageBreak/>
         <w:t>Diagramme d’architecture :</w:t>
       </w:r>
-      <w:bookmarkEnd w:id="4"/>
+      <w:bookmarkEnd w:id="7"/>
+      <w:bookmarkEnd w:id="8"/>
     </w:p>
     <w:p/>
     <w:p/>
+    <w:p>
+      <w:pPr>
+        <w:rPr>
+          <w:rFonts w:asciiTheme="majorHAnsi" w:eastAsiaTheme="majorEastAsia" w:hAnsiTheme="majorHAnsi" w:cstheme="majorBidi"/>
+          <w:color w:val="2E74B5" w:themeColor="accent1" w:themeShade="BF"/>
+          <w:sz w:val="32"/>
+          <w:szCs w:val="32"/>
+        </w:rPr>
+      </w:pPr>
+      <w:bookmarkStart w:id="9" w:name="_Toc469946269"/>
+      <w:bookmarkStart w:id="10" w:name="_Toc470643522"/>
+      <w:r>
+        <w:br w:type="page"/>
+      </w:r>
+    </w:p>
     <w:p>
       <w:pPr>
         <w:pStyle w:val="Titre1"/>
@@ -4716,11 +5373,12 @@
         <w:spacing w:line="276" w:lineRule="auto"/>
         <w:textAlignment w:val="baseline"/>
       </w:pPr>
-      <w:bookmarkStart w:id="5" w:name="_Toc469946269"/>
-      <w:r>
+      <w:r>
+        <w:lastRenderedPageBreak/>
         <w:t>Outils utilisés :</w:t>
       </w:r>
-      <w:bookmarkEnd w:id="5"/>
+      <w:bookmarkEnd w:id="9"/>
+      <w:bookmarkEnd w:id="10"/>
     </w:p>
     <w:p/>
     <w:p>
@@ -4731,6 +5389,7 @@
           <w:numId w:val="1"/>
         </w:numPr>
       </w:pPr>
+      <w:bookmarkStart w:id="11" w:name="_Toc470643523"/>
       <w:r>
         <w:t xml:space="preserve">Git – </w:t>
       </w:r>
@@ -4742,6 +5401,7 @@
       <w:r>
         <w:t> :</w:t>
       </w:r>
+      <w:bookmarkEnd w:id="11"/>
     </w:p>
     <w:p/>
     <w:p>
@@ -4901,8 +5561,6 @@
       <w:r>
         <w:t xml:space="preserve">er de nouveaux outils. </w:t>
       </w:r>
-      <w:bookmarkStart w:id="6" w:name="_GoBack"/>
-      <w:bookmarkEnd w:id="6"/>
     </w:p>
     <w:p>
       <w:proofErr w:type="spellStart"/>
@@ -4937,6 +5595,7 @@
           <w:numId w:val="1"/>
         </w:numPr>
       </w:pPr>
+      <w:bookmarkStart w:id="12" w:name="_Toc470643524"/>
       <w:proofErr w:type="spellStart"/>
       <w:r>
         <w:t>Trello</w:t>
@@ -4945,6 +5604,7 @@
       <w:r>
         <w:t> :</w:t>
       </w:r>
+      <w:bookmarkEnd w:id="12"/>
     </w:p>
     <w:p/>
     <w:p>
@@ -5083,6 +5743,21 @@
       </w:r>
     </w:p>
     <w:p/>
+    <w:p>
+      <w:pPr>
+        <w:rPr>
+          <w:rFonts w:asciiTheme="majorHAnsi" w:eastAsiaTheme="majorEastAsia" w:hAnsiTheme="majorHAnsi" w:cstheme="majorBidi"/>
+          <w:color w:val="2E74B5" w:themeColor="accent1" w:themeShade="BF"/>
+          <w:sz w:val="32"/>
+          <w:szCs w:val="32"/>
+        </w:rPr>
+      </w:pPr>
+      <w:bookmarkStart w:id="13" w:name="_Toc469946270"/>
+      <w:bookmarkStart w:id="14" w:name="_Toc470643525"/>
+      <w:r>
+        <w:br w:type="page"/>
+      </w:r>
+    </w:p>
     <w:p>
       <w:pPr>
         <w:pStyle w:val="Titre1"/>
@@ -5095,12 +5770,14 @@
         <w:spacing w:line="276" w:lineRule="auto"/>
         <w:textAlignment w:val="baseline"/>
       </w:pPr>
-      <w:bookmarkStart w:id="7" w:name="_Toc469946270"/>
+      <w:bookmarkStart w:id="15" w:name="_GoBack"/>
+      <w:bookmarkEnd w:id="15"/>
       <w:r>
         <w:lastRenderedPageBreak/>
         <w:t>Bibliographie :</w:t>
       </w:r>
-      <w:bookmarkEnd w:id="7"/>
+      <w:bookmarkEnd w:id="13"/>
+      <w:bookmarkEnd w:id="14"/>
     </w:p>
     <w:p>
       <w:pPr>
@@ -5115,6 +5792,7 @@
     <w:p/>
     <w:p/>
     <w:sectPr>
+      <w:footerReference w:type="first" r:id="rId11"/>
       <w:pgSz w:w="11906" w:h="16838"/>
       <w:pgMar w:top="1417" w:right="1417" w:bottom="1417" w:left="1417" w:header="708" w:footer="708" w:gutter="0"/>
       <w:pgNumType w:start="1"/>
@@ -5127,7 +5805,7 @@
 </file>
 
 <file path=word/endnotes.xml><?xml version="1.0" encoding="utf-8"?>
-<w:endnotes xmlns:wpc="http://schemas.microsoft.com/office/word/2010/wordprocessingCanvas" xmlns:mo="http://schemas.microsoft.com/office/mac/office/2008/main" xmlns:mc="http://schemas.openxmlformats.org/markup-compatibility/2006" xmlns:mv="urn:schemas-microsoft-com:mac:vml" xmlns:o="urn:schemas-microsoft-com:office:office" xmlns:r="http://schemas.openxmlformats.org/officeDocument/2006/relationships" xmlns:m="http://schemas.openxmlformats.org/officeDocument/2006/math" xmlns:v="urn:schemas-microsoft-com:vml" xmlns:wp14="http://schemas.microsoft.com/office/word/2010/wordprocessingDrawing" xmlns:wp="http://schemas.openxmlformats.org/drawingml/2006/wordprocessingDrawing" xmlns:w10="urn:schemas-microsoft-com:office:word" xmlns:w="http://schemas.openxmlformats.org/wordprocessingml/2006/main" xmlns:w14="http://schemas.microsoft.com/office/word/2010/wordml" xmlns:w15="http://schemas.microsoft.com/office/word/2012/wordml" xmlns:wpg="http://schemas.microsoft.com/office/word/2010/wordprocessingGroup" xmlns:wpi="http://schemas.microsoft.com/office/word/2010/wordprocessingInk" xmlns:wne="http://schemas.microsoft.com/office/word/2006/wordml" xmlns:wps="http://schemas.microsoft.com/office/word/2010/wordprocessingShape" mc:Ignorable="w14 w15 wp14">
+<w:endnotes xmlns:wpc="http://schemas.microsoft.com/office/word/2010/wordprocessingCanvas" xmlns:cx="http://schemas.microsoft.com/office/drawing/2014/chartex" xmlns:cx1="http://schemas.microsoft.com/office/drawing/2015/9/8/chartex" xmlns:cx2="http://schemas.microsoft.com/office/drawing/2015/10/21/chartex" xmlns:mc="http://schemas.openxmlformats.org/markup-compatibility/2006" xmlns:o="urn:schemas-microsoft-com:office:office" xmlns:r="http://schemas.openxmlformats.org/officeDocument/2006/relationships" xmlns:m="http://schemas.openxmlformats.org/officeDocument/2006/math" xmlns:v="urn:schemas-microsoft-com:vml" xmlns:wp14="http://schemas.microsoft.com/office/word/2010/wordprocessingDrawing" xmlns:wp="http://schemas.openxmlformats.org/drawingml/2006/wordprocessingDrawing" xmlns:w10="urn:schemas-microsoft-com:office:word" xmlns:w="http://schemas.openxmlformats.org/wordprocessingml/2006/main" xmlns:w14="http://schemas.microsoft.com/office/word/2010/wordml" xmlns:w15="http://schemas.microsoft.com/office/word/2012/wordml" xmlns:w16se="http://schemas.microsoft.com/office/word/2015/wordml/symex" xmlns:wpg="http://schemas.microsoft.com/office/word/2010/wordprocessingGroup" xmlns:wpi="http://schemas.microsoft.com/office/word/2010/wordprocessingInk" xmlns:wne="http://schemas.microsoft.com/office/word/2006/wordml" xmlns:wps="http://schemas.microsoft.com/office/word/2010/wordprocessingShape" mc:Ignorable="w14 w15 w16se wp14">
   <w:endnote w:type="separator" w:id="-1">
     <w:p>
       <w:pPr>
@@ -5152,16 +5830,15 @@
 </file>
 
 <file path=word/footer1.xml><?xml version="1.0" encoding="utf-8"?>
-<w:ftr xmlns:wpc="http://schemas.microsoft.com/office/word/2010/wordprocessingCanvas" xmlns:mo="http://schemas.microsoft.com/office/mac/office/2008/main" xmlns:mc="http://schemas.openxmlformats.org/markup-compatibility/2006" xmlns:mv="urn:schemas-microsoft-com:mac:vml" xmlns:o="urn:schemas-microsoft-com:office:office" xmlns:r="http://schemas.openxmlformats.org/officeDocument/2006/relationships" xmlns:m="http://schemas.openxmlformats.org/officeDocument/2006/math" xmlns:v="urn:schemas-microsoft-com:vml" xmlns:wp14="http://schemas.microsoft.com/office/word/2010/wordprocessingDrawing" xmlns:wp="http://schemas.openxmlformats.org/drawingml/2006/wordprocessingDrawing" xmlns:w10="urn:schemas-microsoft-com:office:word" xmlns:w="http://schemas.openxmlformats.org/wordprocessingml/2006/main" xmlns:w14="http://schemas.microsoft.com/office/word/2010/wordml" xmlns:w15="http://schemas.microsoft.com/office/word/2012/wordml" xmlns:wpg="http://schemas.microsoft.com/office/word/2010/wordprocessingGroup" xmlns:wpi="http://schemas.microsoft.com/office/word/2010/wordprocessingInk" xmlns:wne="http://schemas.microsoft.com/office/word/2006/wordml" xmlns:wps="http://schemas.microsoft.com/office/word/2010/wordprocessingShape" mc:Ignorable="w14 w15 wp14">
+<w:ftr xmlns:wpc="http://schemas.microsoft.com/office/word/2010/wordprocessingCanvas" xmlns:cx="http://schemas.microsoft.com/office/drawing/2014/chartex" xmlns:cx1="http://schemas.microsoft.com/office/drawing/2015/9/8/chartex" xmlns:cx2="http://schemas.microsoft.com/office/drawing/2015/10/21/chartex" xmlns:mc="http://schemas.openxmlformats.org/markup-compatibility/2006" xmlns:o="urn:schemas-microsoft-com:office:office" xmlns:r="http://schemas.openxmlformats.org/officeDocument/2006/relationships" xmlns:m="http://schemas.openxmlformats.org/officeDocument/2006/math" xmlns:v="urn:schemas-microsoft-com:vml" xmlns:wp14="http://schemas.microsoft.com/office/word/2010/wordprocessingDrawing" xmlns:wp="http://schemas.openxmlformats.org/drawingml/2006/wordprocessingDrawing" xmlns:w10="urn:schemas-microsoft-com:office:word" xmlns:w="http://schemas.openxmlformats.org/wordprocessingml/2006/main" xmlns:w14="http://schemas.microsoft.com/office/word/2010/wordml" xmlns:w15="http://schemas.microsoft.com/office/word/2012/wordml" xmlns:w16se="http://schemas.microsoft.com/office/word/2015/wordml/symex" xmlns:wpg="http://schemas.microsoft.com/office/word/2010/wordprocessingGroup" xmlns:wpi="http://schemas.microsoft.com/office/word/2010/wordprocessingInk" xmlns:wne="http://schemas.microsoft.com/office/word/2006/wordml" xmlns:wps="http://schemas.microsoft.com/office/word/2010/wordprocessingShape" mc:Ignorable="w14 w15 w16se wp14">
   <w:sdt>
     <w:sdtPr>
-      <w:id w:val="374511140"/>
+      <w:id w:val="-744572846"/>
       <w:docPartObj>
         <w:docPartGallery w:val="Page Numbers (Bottom of Page)"/>
         <w:docPartUnique/>
       </w:docPartObj>
     </w:sdtPr>
-    <w:sdtEndPr/>
     <w:sdtContent>
       <w:p>
         <w:pPr>
@@ -5172,7 +5849,7 @@
           <w:fldChar w:fldCharType="begin"/>
         </w:r>
         <w:r>
-          <w:instrText xml:space="preserve"> PAGE  \* Arabic  \* MERGEFORMAT </w:instrText>
+          <w:instrText>PAGE   \* MERGEFORMAT</w:instrText>
         </w:r>
         <w:r>
           <w:fldChar w:fldCharType="separate"/>
@@ -5180,8 +5857,9 @@
         <w:r>
           <w:rPr>
             <w:noProof/>
+            <w:lang w:val="fr-FR"/>
           </w:rPr>
-          <w:t>3</w:t>
+          <w:t>2</w:t>
         </w:r>
         <w:r>
           <w:fldChar w:fldCharType="end"/>
@@ -5198,16 +5876,30 @@
 </file>
 
 <file path=word/footer2.xml><?xml version="1.0" encoding="utf-8"?>
-<w:ftr xmlns:wpc="http://schemas.microsoft.com/office/word/2010/wordprocessingCanvas" xmlns:mo="http://schemas.microsoft.com/office/mac/office/2008/main" xmlns:mc="http://schemas.openxmlformats.org/markup-compatibility/2006" xmlns:mv="urn:schemas-microsoft-com:mac:vml" xmlns:o="urn:schemas-microsoft-com:office:office" xmlns:r="http://schemas.openxmlformats.org/officeDocument/2006/relationships" xmlns:m="http://schemas.openxmlformats.org/officeDocument/2006/math" xmlns:v="urn:schemas-microsoft-com:vml" xmlns:wp14="http://schemas.microsoft.com/office/word/2010/wordprocessingDrawing" xmlns:wp="http://schemas.openxmlformats.org/drawingml/2006/wordprocessingDrawing" xmlns:w10="urn:schemas-microsoft-com:office:word" xmlns:w="http://schemas.openxmlformats.org/wordprocessingml/2006/main" xmlns:w14="http://schemas.microsoft.com/office/word/2010/wordml" xmlns:w15="http://schemas.microsoft.com/office/word/2012/wordml" xmlns:wpg="http://schemas.microsoft.com/office/word/2010/wordprocessingGroup" xmlns:wpi="http://schemas.microsoft.com/office/word/2010/wordprocessingInk" xmlns:wne="http://schemas.microsoft.com/office/word/2006/wordml" xmlns:wps="http://schemas.microsoft.com/office/word/2010/wordprocessingShape" mc:Ignorable="w14 w15 wp14">
+<w:ftr xmlns:wpc="http://schemas.microsoft.com/office/word/2010/wordprocessingCanvas" xmlns:cx="http://schemas.microsoft.com/office/drawing/2014/chartex" xmlns:cx1="http://schemas.microsoft.com/office/drawing/2015/9/8/chartex" xmlns:cx2="http://schemas.microsoft.com/office/drawing/2015/10/21/chartex" xmlns:mc="http://schemas.openxmlformats.org/markup-compatibility/2006" xmlns:o="urn:schemas-microsoft-com:office:office" xmlns:r="http://schemas.openxmlformats.org/officeDocument/2006/relationships" xmlns:m="http://schemas.openxmlformats.org/officeDocument/2006/math" xmlns:v="urn:schemas-microsoft-com:vml" xmlns:wp14="http://schemas.microsoft.com/office/word/2010/wordprocessingDrawing" xmlns:wp="http://schemas.openxmlformats.org/drawingml/2006/wordprocessingDrawing" xmlns:w10="urn:schemas-microsoft-com:office:word" xmlns:w="http://schemas.openxmlformats.org/wordprocessingml/2006/main" xmlns:w14="http://schemas.microsoft.com/office/word/2010/wordml" xmlns:w15="http://schemas.microsoft.com/office/word/2012/wordml" xmlns:w16se="http://schemas.microsoft.com/office/word/2015/wordml/symex" xmlns:wpg="http://schemas.microsoft.com/office/word/2010/wordprocessingGroup" xmlns:wpi="http://schemas.microsoft.com/office/word/2010/wordprocessingInk" xmlns:wne="http://schemas.microsoft.com/office/word/2006/wordml" xmlns:wps="http://schemas.microsoft.com/office/word/2010/wordprocessingShape" mc:Ignorable="w14 w15 w16se wp14">
+  <w:p>
+    <w:pPr>
+      <w:pStyle w:val="Pieddepage"/>
+    </w:pPr>
+  </w:p>
+  <w:p>
+    <w:pPr>
+      <w:pStyle w:val="Pieddepage"/>
+    </w:pPr>
+  </w:p>
+</w:ftr>
+</file>
+
+<file path=word/footer3.xml><?xml version="1.0" encoding="utf-8"?>
+<w:ftr xmlns:wpc="http://schemas.microsoft.com/office/word/2010/wordprocessingCanvas" xmlns:cx="http://schemas.microsoft.com/office/drawing/2014/chartex" xmlns:cx1="http://schemas.microsoft.com/office/drawing/2015/9/8/chartex" xmlns:cx2="http://schemas.microsoft.com/office/drawing/2015/10/21/chartex" xmlns:mc="http://schemas.openxmlformats.org/markup-compatibility/2006" xmlns:o="urn:schemas-microsoft-com:office:office" xmlns:r="http://schemas.openxmlformats.org/officeDocument/2006/relationships" xmlns:m="http://schemas.openxmlformats.org/officeDocument/2006/math" xmlns:v="urn:schemas-microsoft-com:vml" xmlns:wp14="http://schemas.microsoft.com/office/word/2010/wordprocessingDrawing" xmlns:wp="http://schemas.openxmlformats.org/drawingml/2006/wordprocessingDrawing" xmlns:w10="urn:schemas-microsoft-com:office:word" xmlns:w="http://schemas.openxmlformats.org/wordprocessingml/2006/main" xmlns:w14="http://schemas.microsoft.com/office/word/2010/wordml" xmlns:w15="http://schemas.microsoft.com/office/word/2012/wordml" xmlns:w16se="http://schemas.microsoft.com/office/word/2015/wordml/symex" xmlns:wpg="http://schemas.microsoft.com/office/word/2010/wordprocessingGroup" xmlns:wpi="http://schemas.microsoft.com/office/word/2010/wordprocessingInk" xmlns:wne="http://schemas.microsoft.com/office/word/2006/wordml" xmlns:wps="http://schemas.microsoft.com/office/word/2010/wordprocessingShape" mc:Ignorable="w14 w15 w16se wp14">
   <w:sdt>
     <w:sdtPr>
-      <w:id w:val="-102196305"/>
+      <w:id w:val="434717308"/>
       <w:docPartObj>
         <w:docPartGallery w:val="Page Numbers (Bottom of Page)"/>
         <w:docPartUnique/>
       </w:docPartObj>
     </w:sdtPr>
-    <w:sdtEndPr/>
     <w:sdtContent>
       <w:p>
         <w:pPr>
@@ -5218,7 +5910,7 @@
           <w:fldChar w:fldCharType="begin"/>
         </w:r>
         <w:r>
-          <w:instrText xml:space="preserve"> PAGE  \* Arabic  \* MERGEFORMAT </w:instrText>
+          <w:instrText>PAGE   \* MERGEFORMAT</w:instrText>
         </w:r>
         <w:r>
           <w:fldChar w:fldCharType="separate"/>
@@ -5226,6 +5918,7 @@
         <w:r>
           <w:rPr>
             <w:noProof/>
+            <w:lang w:val="fr-FR"/>
           </w:rPr>
           <w:t>1</w:t>
         </w:r>
@@ -5244,7 +5937,7 @@
 </file>
 
 <file path=word/footnotes.xml><?xml version="1.0" encoding="utf-8"?>
-<w:footnotes xmlns:wpc="http://schemas.microsoft.com/office/word/2010/wordprocessingCanvas" xmlns:mo="http://schemas.microsoft.com/office/mac/office/2008/main" xmlns:mc="http://schemas.openxmlformats.org/markup-compatibility/2006" xmlns:mv="urn:schemas-microsoft-com:mac:vml" xmlns:o="urn:schemas-microsoft-com:office:office" xmlns:r="http://schemas.openxmlformats.org/officeDocument/2006/relationships" xmlns:m="http://schemas.openxmlformats.org/officeDocument/2006/math" xmlns:v="urn:schemas-microsoft-com:vml" xmlns:wp14="http://schemas.microsoft.com/office/word/2010/wordprocessingDrawing" xmlns:wp="http://schemas.openxmlformats.org/drawingml/2006/wordprocessingDrawing" xmlns:w10="urn:schemas-microsoft-com:office:word" xmlns:w="http://schemas.openxmlformats.org/wordprocessingml/2006/main" xmlns:w14="http://schemas.microsoft.com/office/word/2010/wordml" xmlns:w15="http://schemas.microsoft.com/office/word/2012/wordml" xmlns:wpg="http://schemas.microsoft.com/office/word/2010/wordprocessingGroup" xmlns:wpi="http://schemas.microsoft.com/office/word/2010/wordprocessingInk" xmlns:wne="http://schemas.microsoft.com/office/word/2006/wordml" xmlns:wps="http://schemas.microsoft.com/office/word/2010/wordprocessingShape" mc:Ignorable="w14 w15 wp14">
+<w:footnotes xmlns:wpc="http://schemas.microsoft.com/office/word/2010/wordprocessingCanvas" xmlns:cx="http://schemas.microsoft.com/office/drawing/2014/chartex" xmlns:cx1="http://schemas.microsoft.com/office/drawing/2015/9/8/chartex" xmlns:cx2="http://schemas.microsoft.com/office/drawing/2015/10/21/chartex" xmlns:mc="http://schemas.openxmlformats.org/markup-compatibility/2006" xmlns:o="urn:schemas-microsoft-com:office:office" xmlns:r="http://schemas.openxmlformats.org/officeDocument/2006/relationships" xmlns:m="http://schemas.openxmlformats.org/officeDocument/2006/math" xmlns:v="urn:schemas-microsoft-com:vml" xmlns:wp14="http://schemas.microsoft.com/office/word/2010/wordprocessingDrawing" xmlns:wp="http://schemas.openxmlformats.org/drawingml/2006/wordprocessingDrawing" xmlns:w10="urn:schemas-microsoft-com:office:word" xmlns:w="http://schemas.openxmlformats.org/wordprocessingml/2006/main" xmlns:w14="http://schemas.microsoft.com/office/word/2010/wordml" xmlns:w15="http://schemas.microsoft.com/office/word/2012/wordml" xmlns:w16se="http://schemas.microsoft.com/office/word/2015/wordml/symex" xmlns:wpg="http://schemas.microsoft.com/office/word/2010/wordprocessingGroup" xmlns:wpi="http://schemas.microsoft.com/office/word/2010/wordprocessingInk" xmlns:wne="http://schemas.microsoft.com/office/word/2006/wordml" xmlns:wps="http://schemas.microsoft.com/office/word/2010/wordprocessingShape" mc:Ignorable="w14 w15 w16se wp14">
   <w:footnote w:type="separator" w:id="-1">
     <w:p>
       <w:pPr>
@@ -5269,21 +5962,13 @@
 </file>
 
 <file path=word/header1.xml><?xml version="1.0" encoding="utf-8"?>
-<w:hdr xmlns:wpc="http://schemas.microsoft.com/office/word/2010/wordprocessingCanvas" xmlns:mo="http://schemas.microsoft.com/office/mac/office/2008/main" xmlns:mc="http://schemas.openxmlformats.org/markup-compatibility/2006" xmlns:mv="urn:schemas-microsoft-com:mac:vml" xmlns:o="urn:schemas-microsoft-com:office:office" xmlns:r="http://schemas.openxmlformats.org/officeDocument/2006/relationships" xmlns:m="http://schemas.openxmlformats.org/officeDocument/2006/math" xmlns:v="urn:schemas-microsoft-com:vml" xmlns:wp14="http://schemas.microsoft.com/office/word/2010/wordprocessingDrawing" xmlns:wp="http://schemas.openxmlformats.org/drawingml/2006/wordprocessingDrawing" xmlns:w10="urn:schemas-microsoft-com:office:word" xmlns:w="http://schemas.openxmlformats.org/wordprocessingml/2006/main" xmlns:w14="http://schemas.microsoft.com/office/word/2010/wordml" xmlns:w15="http://schemas.microsoft.com/office/word/2012/wordml" xmlns:wpg="http://schemas.microsoft.com/office/word/2010/wordprocessingGroup" xmlns:wpi="http://schemas.microsoft.com/office/word/2010/wordprocessingInk" xmlns:wne="http://schemas.microsoft.com/office/word/2006/wordml" xmlns:wps="http://schemas.microsoft.com/office/word/2010/wordprocessingShape" mc:Ignorable="w14 w15 wp14">
+<w:hdr xmlns:wpc="http://schemas.microsoft.com/office/word/2010/wordprocessingCanvas" xmlns:cx="http://schemas.microsoft.com/office/drawing/2014/chartex" xmlns:cx1="http://schemas.microsoft.com/office/drawing/2015/9/8/chartex" xmlns:cx2="http://schemas.microsoft.com/office/drawing/2015/10/21/chartex" xmlns:mc="http://schemas.openxmlformats.org/markup-compatibility/2006" xmlns:o="urn:schemas-microsoft-com:office:office" xmlns:r="http://schemas.openxmlformats.org/officeDocument/2006/relationships" xmlns:m="http://schemas.openxmlformats.org/officeDocument/2006/math" xmlns:v="urn:schemas-microsoft-com:vml" xmlns:wp14="http://schemas.microsoft.com/office/word/2010/wordprocessingDrawing" xmlns:wp="http://schemas.openxmlformats.org/drawingml/2006/wordprocessingDrawing" xmlns:w10="urn:schemas-microsoft-com:office:word" xmlns:w="http://schemas.openxmlformats.org/wordprocessingml/2006/main" xmlns:w14="http://schemas.microsoft.com/office/word/2010/wordml" xmlns:w15="http://schemas.microsoft.com/office/word/2012/wordml" xmlns:w16se="http://schemas.microsoft.com/office/word/2015/wordml/symex" xmlns:wpg="http://schemas.microsoft.com/office/word/2010/wordprocessingGroup" xmlns:wpi="http://schemas.microsoft.com/office/word/2010/wordprocessingInk" xmlns:wne="http://schemas.microsoft.com/office/word/2006/wordml" xmlns:wps="http://schemas.microsoft.com/office/word/2010/wordprocessingShape" mc:Ignorable="w14 w15 w16se wp14">
   <w:p>
     <w:pPr>
       <w:pStyle w:val="En-tte"/>
     </w:pPr>
     <w:r>
-      <w:t xml:space="preserve">Chef de projet : </w:t>
-    </w:r>
-    <w:proofErr w:type="spellStart"/>
-    <w:r>
-      <w:t>Cedric</w:t>
-    </w:r>
-    <w:proofErr w:type="spellEnd"/>
-    <w:r>
-      <w:t xml:space="preserve"> Tavernier</w:t>
+      <w:t>Chef de projet : Cedric Tavernier</w:t>
     </w:r>
   </w:p>
   <w:p>
@@ -5296,7 +5981,15 @@
     </w:pPr>
     <w:r>
       <w:tab/>
-      <w:t>Membres : Denuit Maxime, Degrève Olivier, Dubois Corenthin</w:t>
+      <w:t xml:space="preserve">Membres : Denuit Maxime, </w:t>
+    </w:r>
+    <w:proofErr w:type="spellStart"/>
+    <w:r>
+      <w:t>Degrève</w:t>
+    </w:r>
+    <w:proofErr w:type="spellEnd"/>
+    <w:r>
+      <w:t xml:space="preserve"> Olivier, Dubois Corenthin</w:t>
     </w:r>
   </w:p>
   <w:p>
@@ -5315,48 +6008,9 @@
 </w:hdr>
 </file>
 
-<file path=word/header2.xml><?xml version="1.0" encoding="utf-8"?>
-<w:hdr xmlns:wpc="http://schemas.microsoft.com/office/word/2010/wordprocessingCanvas" xmlns:mo="http://schemas.microsoft.com/office/mac/office/2008/main" xmlns:mc="http://schemas.openxmlformats.org/markup-compatibility/2006" xmlns:mv="urn:schemas-microsoft-com:mac:vml" xmlns:o="urn:schemas-microsoft-com:office:office" xmlns:r="http://schemas.openxmlformats.org/officeDocument/2006/relationships" xmlns:m="http://schemas.openxmlformats.org/officeDocument/2006/math" xmlns:v="urn:schemas-microsoft-com:vml" xmlns:wp14="http://schemas.microsoft.com/office/word/2010/wordprocessingDrawing" xmlns:wp="http://schemas.openxmlformats.org/drawingml/2006/wordprocessingDrawing" xmlns:w10="urn:schemas-microsoft-com:office:word" xmlns:w="http://schemas.openxmlformats.org/wordprocessingml/2006/main" xmlns:w14="http://schemas.microsoft.com/office/word/2010/wordml" xmlns:w15="http://schemas.microsoft.com/office/word/2012/wordml" xmlns:wpg="http://schemas.microsoft.com/office/word/2010/wordprocessingGroup" xmlns:wpi="http://schemas.microsoft.com/office/word/2010/wordprocessingInk" xmlns:wne="http://schemas.microsoft.com/office/word/2006/wordml" xmlns:wps="http://schemas.microsoft.com/office/word/2010/wordprocessingShape" mc:Ignorable="w14 w15 wp14">
-  <w:p>
-    <w:pPr>
-      <w:pStyle w:val="En-tte"/>
-    </w:pPr>
-    <w:r>
-      <w:t xml:space="preserve">Chef de projet : </w:t>
-    </w:r>
-    <w:proofErr w:type="spellStart"/>
-    <w:r>
-      <w:t>Cedric</w:t>
-    </w:r>
-    <w:proofErr w:type="spellEnd"/>
-    <w:r>
-      <w:t xml:space="preserve"> Tavernier</w:t>
-    </w:r>
-  </w:p>
-  <w:p>
-    <w:pPr>
-      <w:pStyle w:val="En-tte"/>
-      <w:tabs>
-        <w:tab w:val="clear" w:pos="4536"/>
-        <w:tab w:val="center" w:pos="3119"/>
-      </w:tabs>
-    </w:pPr>
-    <w:r>
-      <w:tab/>
-      <w:t>Membres : Denuit Maxime, Degrève Olivier, Dubois Corenthin</w:t>
-    </w:r>
-  </w:p>
-  <w:p>
-    <w:pPr>
-      <w:pStyle w:val="En-tte"/>
-    </w:pPr>
-  </w:p>
-</w:hdr>
-</file>
-
 <file path=word/numbering.xml><?xml version="1.0" encoding="utf-8"?>
-<w:numbering xmlns:wpc="http://schemas.microsoft.com/office/word/2010/wordprocessingCanvas" xmlns:mo="http://schemas.microsoft.com/office/mac/office/2008/main" xmlns:mc="http://schemas.openxmlformats.org/markup-compatibility/2006" xmlns:mv="urn:schemas-microsoft-com:mac:vml" xmlns:o="urn:schemas-microsoft-com:office:office" xmlns:r="http://schemas.openxmlformats.org/officeDocument/2006/relationships" xmlns:m="http://schemas.openxmlformats.org/officeDocument/2006/math" xmlns:v="urn:schemas-microsoft-com:vml" xmlns:wp14="http://schemas.microsoft.com/office/word/2010/wordprocessingDrawing" xmlns:wp="http://schemas.openxmlformats.org/drawingml/2006/wordprocessingDrawing" xmlns:w10="urn:schemas-microsoft-com:office:word" xmlns:w="http://schemas.openxmlformats.org/wordprocessingml/2006/main" xmlns:w14="http://schemas.microsoft.com/office/word/2010/wordml" xmlns:w15="http://schemas.microsoft.com/office/word/2012/wordml" xmlns:wpg="http://schemas.microsoft.com/office/word/2010/wordprocessingGroup" xmlns:wpi="http://schemas.microsoft.com/office/word/2010/wordprocessingInk" xmlns:wne="http://schemas.microsoft.com/office/word/2006/wordml" xmlns:wps="http://schemas.microsoft.com/office/word/2010/wordprocessingShape" mc:Ignorable="w14 w15 wp14">
-  <w:abstractNum w:abstractNumId="0">
+<w:numbering xmlns:wpc="http://schemas.microsoft.com/office/word/2010/wordprocessingCanvas" xmlns:cx="http://schemas.microsoft.com/office/drawing/2014/chartex" xmlns:cx1="http://schemas.microsoft.com/office/drawing/2015/9/8/chartex" xmlns:cx2="http://schemas.microsoft.com/office/drawing/2015/10/21/chartex" xmlns:mc="http://schemas.openxmlformats.org/markup-compatibility/2006" xmlns:o="urn:schemas-microsoft-com:office:office" xmlns:r="http://schemas.openxmlformats.org/officeDocument/2006/relationships" xmlns:m="http://schemas.openxmlformats.org/officeDocument/2006/math" xmlns:v="urn:schemas-microsoft-com:vml" xmlns:wp14="http://schemas.microsoft.com/office/word/2010/wordprocessingDrawing" xmlns:wp="http://schemas.openxmlformats.org/drawingml/2006/wordprocessingDrawing" xmlns:w10="urn:schemas-microsoft-com:office:word" xmlns:w="http://schemas.openxmlformats.org/wordprocessingml/2006/main" xmlns:w14="http://schemas.microsoft.com/office/word/2010/wordml" xmlns:w15="http://schemas.microsoft.com/office/word/2012/wordml" xmlns:w16se="http://schemas.microsoft.com/office/word/2015/wordml/symex" xmlns:wpg="http://schemas.microsoft.com/office/word/2010/wordprocessingGroup" xmlns:wpi="http://schemas.microsoft.com/office/word/2010/wordprocessingInk" xmlns:wne="http://schemas.microsoft.com/office/word/2006/wordml" xmlns:wps="http://schemas.microsoft.com/office/word/2010/wordprocessingShape" mc:Ignorable="w14 w15 w16se wp14">
+  <w:abstractNum w:abstractNumId="0" w15:restartNumberingAfterBreak="0">
     <w:nsid w:val="42562F98"/>
     <w:multiLevelType w:val="multilevel"/>
     <w:tmpl w:val="44A26C1C"/>
@@ -5442,7 +6096,7 @@
       </w:pPr>
     </w:lvl>
   </w:abstractNum>
-  <w:abstractNum w:abstractNumId="1">
+  <w:abstractNum w:abstractNumId="1" w15:restartNumberingAfterBreak="0">
     <w:nsid w:val="49032B75"/>
     <w:multiLevelType w:val="hybridMultilevel"/>
     <w:tmpl w:val="B17C84FC"/>
@@ -5528,7 +6182,7 @@
       </w:pPr>
     </w:lvl>
   </w:abstractNum>
-  <w:abstractNum w:abstractNumId="2">
+  <w:abstractNum w:abstractNumId="2" w15:restartNumberingAfterBreak="0">
     <w:nsid w:val="603466F4"/>
     <w:multiLevelType w:val="hybridMultilevel"/>
     <w:tmpl w:val="D1100EB4"/>
@@ -5627,7 +6281,7 @@
 </file>
 
 <file path=word/styles.xml><?xml version="1.0" encoding="utf-8"?>
-<w:styles xmlns:mc="http://schemas.openxmlformats.org/markup-compatibility/2006" xmlns:r="http://schemas.openxmlformats.org/officeDocument/2006/relationships" xmlns:w="http://schemas.openxmlformats.org/wordprocessingml/2006/main" xmlns:w14="http://schemas.microsoft.com/office/word/2010/wordml" xmlns:w15="http://schemas.microsoft.com/office/word/2012/wordml" mc:Ignorable="w14 w15">
+<w:styles xmlns:mc="http://schemas.openxmlformats.org/markup-compatibility/2006" xmlns:r="http://schemas.openxmlformats.org/officeDocument/2006/relationships" xmlns:w="http://schemas.openxmlformats.org/wordprocessingml/2006/main" xmlns:w14="http://schemas.microsoft.com/office/word/2010/wordml" xmlns:w15="http://schemas.microsoft.com/office/word/2012/wordml" xmlns:w16se="http://schemas.microsoft.com/office/word/2015/wordml/symex" mc:Ignorable="w14 w15 w16se">
   <w:docDefaults>
     <w:rPrDefault>
       <w:rPr>
@@ -5643,7 +6297,7 @@
       </w:pPr>
     </w:pPrDefault>
   </w:docDefaults>
-  <w:latentStyles w:defLockedState="0" w:defUIPriority="99" w:defSemiHidden="0" w:defUnhideWhenUsed="0" w:defQFormat="0" w:count="380">
+  <w:latentStyles w:defLockedState="0" w:defUIPriority="99" w:defSemiHidden="0" w:defUnhideWhenUsed="0" w:defQFormat="0" w:count="372">
     <w:lsdException w:name="Normal" w:uiPriority="0" w:qFormat="1"/>
     <w:lsdException w:name="heading 1" w:uiPriority="9" w:qFormat="1"/>
     <w:lsdException w:name="heading 2" w:semiHidden="1" w:uiPriority="9" w:unhideWhenUsed="1" w:qFormat="1"/>
@@ -6200,7 +6854,7 @@
       <w:szCs w:val="26"/>
     </w:rPr>
   </w:style>
-  <w:style w:type="paragraph" w:styleId="Pardeliste">
+  <w:style w:type="paragraph" w:styleId="Paragraphedeliste">
     <w:name w:val="List Paragraph"/>
     <w:basedOn w:val="Normal"/>
     <w:uiPriority w:val="34"/>
@@ -6216,6 +6870,42 @@
     </w:pPr>
     <w:rPr>
       <w:rFonts w:ascii="Calibri" w:eastAsia="Calibri" w:hAnsi="Calibri" w:cs="Times New Roman"/>
+    </w:rPr>
+  </w:style>
+  <w:style w:type="paragraph" w:styleId="TM1">
+    <w:name w:val="toc 1"/>
+    <w:basedOn w:val="Normal"/>
+    <w:next w:val="Normal"/>
+    <w:autoRedefine/>
+    <w:uiPriority w:val="39"/>
+    <w:unhideWhenUsed/>
+    <w:rsid w:val="00FC4D46"/>
+    <w:pPr>
+      <w:spacing w:after="100"/>
+    </w:pPr>
+  </w:style>
+  <w:style w:type="paragraph" w:styleId="TM2">
+    <w:name w:val="toc 2"/>
+    <w:basedOn w:val="Normal"/>
+    <w:next w:val="Normal"/>
+    <w:autoRedefine/>
+    <w:uiPriority w:val="39"/>
+    <w:unhideWhenUsed/>
+    <w:rsid w:val="00FC4D46"/>
+    <w:pPr>
+      <w:spacing w:after="100"/>
+      <w:ind w:left="220"/>
+    </w:pPr>
+  </w:style>
+  <w:style w:type="character" w:styleId="Lienhypertexte">
+    <w:name w:val="Hyperlink"/>
+    <w:basedOn w:val="Policepardfaut"/>
+    <w:uiPriority w:val="99"/>
+    <w:unhideWhenUsed/>
+    <w:rsid w:val="00FC4D46"/>
+    <w:rPr>
+      <w:color w:val="0563C1" w:themeColor="hyperlink"/>
+      <w:u w:val="single"/>
     </w:rPr>
   </w:style>
 </w:styles>
@@ -6521,7 +7211,7 @@
 </file>
 
 <file path=customXml/itemProps1.xml><?xml version="1.0" encoding="utf-8"?>
-<ds:datastoreItem xmlns:ds="http://schemas.openxmlformats.org/officeDocument/2006/customXml" ds:itemID="{DC754795-650E-EA47-A742-135C31398D40}">
+<ds:datastoreItem xmlns:ds="http://schemas.openxmlformats.org/officeDocument/2006/customXml" ds:itemID="{6F1AD143-673E-4B27-B52D-89F96CEE73F7}">
   <ds:schemaRefs>
     <ds:schemaRef ds:uri="http://schemas.openxmlformats.org/officeDocument/2006/bibliography"/>
   </ds:schemaRefs>

</xml_diff>